<commit_message>
rename folder: Entity -> Entities
</commit_message>
<xml_diff>
--- a/docs/course_project/Записка_черновик.docx
+++ b/docs/course_project/Записка_черновик.docx
@@ -102,6 +102,7 @@
           <w:color w:val="000000"/>
           <w:sz w:val="19"/>
           <w:szCs w:val="19"/>
+          <w:lang w:val="en-US"/>
         </w:rPr>
         <w:t>3.0.101</w:t>
       </w:r>
@@ -143,13 +144,8 @@
           <w:numId w:val="3"/>
         </w:numPr>
       </w:pPr>
-      <w:proofErr w:type="spellStart"/>
-      <w:r>
-        <w:t>Законнектиться</w:t>
-      </w:r>
-      <w:proofErr w:type="spellEnd"/>
-      <w:r>
-        <w:t xml:space="preserve"> как системный юзер</w:t>
+      <w:r>
+        <w:t>Законнектиться как системный юзер</w:t>
       </w:r>
     </w:p>
     <w:p>
@@ -225,15 +221,7 @@
         </w:rPr>
       </w:pPr>
       <w:r>
-        <w:t xml:space="preserve">Создать </w:t>
-      </w:r>
-      <w:proofErr w:type="spellStart"/>
-      <w:r>
-        <w:t>бд</w:t>
-      </w:r>
-      <w:proofErr w:type="spellEnd"/>
-      <w:r>
-        <w:t xml:space="preserve"> </w:t>
+        <w:t xml:space="preserve">Создать бд </w:t>
       </w:r>
       <w:r>
         <w:rPr>
@@ -308,13 +296,8 @@
         <w:pStyle w:val="a3"/>
       </w:pPr>
       <w:r>
-        <w:t xml:space="preserve">Созданная </w:t>
-      </w:r>
-      <w:proofErr w:type="spellStart"/>
-      <w:r>
-        <w:t>бд</w:t>
-      </w:r>
-      <w:proofErr w:type="spellEnd"/>
+        <w:t>Созданная бд</w:t>
+      </w:r>
     </w:p>
     <w:p>
       <w:pPr>
@@ -383,13 +366,8 @@
         </w:numPr>
       </w:pPr>
       <w:r>
-        <w:t xml:space="preserve">Создать пользователя для работы с </w:t>
-      </w:r>
-      <w:proofErr w:type="spellStart"/>
-      <w:r>
-        <w:t>бд</w:t>
-      </w:r>
-      <w:proofErr w:type="spellEnd"/>
+        <w:t>Создать пользователя для работы с бд</w:t>
+      </w:r>
     </w:p>
     <w:p>
       <w:pPr>
@@ -888,13 +866,8 @@
         <w:ind w:left="1800"/>
       </w:pPr>
       <w:r>
-        <w:t xml:space="preserve">Укажем роли для </w:t>
-      </w:r>
-      <w:proofErr w:type="spellStart"/>
-      <w:r>
-        <w:t>бд</w:t>
-      </w:r>
-      <w:proofErr w:type="spellEnd"/>
+        <w:t>Укажем роли для бд</w:t>
+      </w:r>
     </w:p>
     <w:p>
       <w:pPr>
@@ -928,7 +901,6 @@
           </w:rPr>
           <w:t>.</w:t>
         </w:r>
-        <w:proofErr w:type="spellStart"/>
         <w:r>
           <w:rPr>
             <w:rStyle w:val="a4"/>
@@ -936,7 +908,6 @@
           </w:rPr>
           <w:t>microsoft</w:t>
         </w:r>
-        <w:proofErr w:type="spellEnd"/>
         <w:r>
           <w:rPr>
             <w:rStyle w:val="a4"/>
@@ -956,7 +927,6 @@
           </w:rPr>
           <w:t>/</w:t>
         </w:r>
-        <w:proofErr w:type="spellStart"/>
         <w:r>
           <w:rPr>
             <w:rStyle w:val="a4"/>
@@ -964,7 +934,6 @@
           </w:rPr>
           <w:t>en</w:t>
         </w:r>
-        <w:proofErr w:type="spellEnd"/>
         <w:r>
           <w:rPr>
             <w:rStyle w:val="a4"/>
@@ -984,7 +953,6 @@
           </w:rPr>
           <w:t>/</w:t>
         </w:r>
-        <w:proofErr w:type="spellStart"/>
         <w:r>
           <w:rPr>
             <w:rStyle w:val="a4"/>
@@ -992,7 +960,6 @@
           </w:rPr>
           <w:t>sql</w:t>
         </w:r>
-        <w:proofErr w:type="spellEnd"/>
         <w:r>
           <w:rPr>
             <w:rStyle w:val="a4"/>
@@ -1116,7 +1083,6 @@
           </w:rPr>
           <w:t>=</w:t>
         </w:r>
-        <w:proofErr w:type="spellStart"/>
         <w:r>
           <w:rPr>
             <w:rStyle w:val="a4"/>
@@ -1124,7 +1090,6 @@
           </w:rPr>
           <w:t>sql</w:t>
         </w:r>
-        <w:proofErr w:type="spellEnd"/>
         <w:r>
           <w:rPr>
             <w:rStyle w:val="a4"/>
@@ -1149,25 +1114,21 @@
         <w:br/>
         <w:t xml:space="preserve">– </w:t>
       </w:r>
-      <w:proofErr w:type="spellStart"/>
       <w:r>
         <w:rPr>
           <w:lang w:val="en-US"/>
         </w:rPr>
         <w:t>db</w:t>
       </w:r>
-      <w:proofErr w:type="spellEnd"/>
       <w:r>
         <w:t xml:space="preserve"> </w:t>
       </w:r>
-      <w:proofErr w:type="spellStart"/>
       <w:r>
         <w:rPr>
           <w:lang w:val="en-US"/>
         </w:rPr>
         <w:t>datareader</w:t>
       </w:r>
-      <w:proofErr w:type="spellEnd"/>
     </w:p>
     <w:p>
       <w:pPr>
@@ -1181,21 +1142,7 @@
         <w:rPr>
           <w:lang w:val="en-US"/>
         </w:rPr>
-        <w:t xml:space="preserve">Members of the </w:t>
-      </w:r>
-      <w:proofErr w:type="spellStart"/>
-      <w:r>
-        <w:rPr>
-          <w:lang w:val="en-US"/>
-        </w:rPr>
-        <w:t>db_datareader</w:t>
-      </w:r>
-      <w:proofErr w:type="spellEnd"/>
-      <w:r>
-        <w:rPr>
-          <w:lang w:val="en-US"/>
-        </w:rPr>
-        <w:t xml:space="preserve"> fixed database role can read all data from all user tables.</w:t>
+        <w:t>Members of the db_datareader fixed database role can read all data from all user tables.</w:t>
       </w:r>
       <w:r>
         <w:rPr>
@@ -1215,28 +1162,12 @@
           <w:lang w:val="en-US"/>
         </w:rPr>
       </w:pPr>
-      <w:proofErr w:type="spellStart"/>
-      <w:r>
-        <w:rPr>
-          <w:lang w:val="en-US"/>
-        </w:rPr>
-        <w:t>db</w:t>
-      </w:r>
-      <w:proofErr w:type="spellEnd"/>
-      <w:r>
-        <w:rPr>
-          <w:lang w:val="en-US"/>
-        </w:rPr>
-        <w:t xml:space="preserve"> </w:t>
-      </w:r>
-      <w:proofErr w:type="spellStart"/>
-      <w:r>
-        <w:rPr>
-          <w:lang w:val="en-US"/>
-        </w:rPr>
-        <w:t>datawriter</w:t>
-      </w:r>
-      <w:proofErr w:type="spellEnd"/>
+      <w:r>
+        <w:rPr>
+          <w:lang w:val="en-US"/>
+        </w:rPr>
+        <w:t>db datawriter</w:t>
+      </w:r>
       <w:r>
         <w:rPr>
           <w:lang w:val="en-US"/>
@@ -1256,21 +1187,7 @@
         <w:rPr>
           <w:lang w:val="en-US"/>
         </w:rPr>
-        <w:t xml:space="preserve">Members of the </w:t>
-      </w:r>
-      <w:proofErr w:type="spellStart"/>
-      <w:r>
-        <w:rPr>
-          <w:lang w:val="en-US"/>
-        </w:rPr>
-        <w:t>db_datawriter</w:t>
-      </w:r>
-      <w:proofErr w:type="spellEnd"/>
-      <w:r>
-        <w:rPr>
-          <w:lang w:val="en-US"/>
-        </w:rPr>
-        <w:t xml:space="preserve"> fixed database role can add, delete, or change data in all user tables.</w:t>
+        <w:t>Members of the db_datawriter fixed database role can add, delete, or change data in all user tables.</w:t>
       </w:r>
     </w:p>
     <w:p>
@@ -1284,62 +1201,32 @@
           <w:lang w:val="en-US"/>
         </w:rPr>
       </w:pPr>
-      <w:proofErr w:type="spellStart"/>
-      <w:r>
-        <w:rPr>
-          <w:lang w:val="en-US"/>
-        </w:rPr>
-        <w:t>db</w:t>
-      </w:r>
-      <w:proofErr w:type="spellEnd"/>
+      <w:r>
+        <w:rPr>
+          <w:lang w:val="en-US"/>
+        </w:rPr>
+        <w:t>db ddladmin</w:t>
+      </w:r>
+    </w:p>
+    <w:p>
+      <w:pPr>
+        <w:pStyle w:val="a3"/>
+        <w:ind w:left="2160"/>
+        <w:rPr>
+          <w:lang w:val="en-US"/>
+        </w:rPr>
+      </w:pPr>
       <w:r>
         <w:rPr>
           <w:lang w:val="en-US"/>
         </w:rPr>
         <w:t xml:space="preserve"> </w:t>
       </w:r>
-      <w:proofErr w:type="spellStart"/>
-      <w:r>
-        <w:rPr>
-          <w:lang w:val="en-US"/>
-        </w:rPr>
-        <w:t>ddladmin</w:t>
-      </w:r>
-      <w:proofErr w:type="spellEnd"/>
-    </w:p>
-    <w:p>
-      <w:pPr>
-        <w:pStyle w:val="a3"/>
-        <w:ind w:left="2160"/>
-        <w:rPr>
-          <w:lang w:val="en-US"/>
-        </w:rPr>
-      </w:pPr>
-      <w:r>
-        <w:rPr>
-          <w:lang w:val="en-US"/>
-        </w:rPr>
-        <w:t xml:space="preserve"> </w:t>
-      </w:r>
-      <w:r>
-        <w:rPr>
-          <w:lang w:val="en-US"/>
-        </w:rPr>
-        <w:t xml:space="preserve">Members of the </w:t>
-      </w:r>
-      <w:proofErr w:type="spellStart"/>
-      <w:r>
-        <w:rPr>
-          <w:lang w:val="en-US"/>
-        </w:rPr>
-        <w:t>db_ddladmin</w:t>
-      </w:r>
-      <w:proofErr w:type="spellEnd"/>
-      <w:r>
-        <w:rPr>
-          <w:lang w:val="en-US"/>
-        </w:rPr>
-        <w:t xml:space="preserve"> fixed database role can run any Data Definition Language (DDL) command in a database.</w:t>
+      <w:r>
+        <w:rPr>
+          <w:lang w:val="en-US"/>
+        </w:rPr>
+        <w:t>Members of the db_ddladmin fixed database role can run any Data Definition Language (DDL) command in a database.</w:t>
       </w:r>
     </w:p>
     <w:p>
@@ -1449,35 +1336,7 @@
         <w:rPr>
           <w:lang w:val="en-US"/>
         </w:rPr>
-        <w:t xml:space="preserve">If we check the </w:t>
-      </w:r>
-      <w:proofErr w:type="spellStart"/>
-      <w:r>
-        <w:rPr>
-          <w:lang w:val="en-US"/>
-        </w:rPr>
-        <w:t>securableS</w:t>
-      </w:r>
-      <w:proofErr w:type="spellEnd"/>
-      <w:r>
-        <w:rPr>
-          <w:lang w:val="en-US"/>
-        </w:rPr>
-        <w:t xml:space="preserve"> for the </w:t>
-      </w:r>
-      <w:proofErr w:type="spellStart"/>
-      <w:r>
-        <w:rPr>
-          <w:lang w:val="en-US"/>
-        </w:rPr>
-        <w:t>Pulbic</w:t>
-      </w:r>
-      <w:proofErr w:type="spellEnd"/>
-      <w:r>
-        <w:rPr>
-          <w:lang w:val="en-US"/>
-        </w:rPr>
-        <w:t xml:space="preserve"> database role in AdventureWorks2014 security, we can see that the Public database role is granted with SELECT access to certain system catalog views such as:</w:t>
+        <w:t>If we check the securableS for the Pulbic database role in AdventureWorks2014 security, we can see that the Public database role is granted with SELECT access to certain system catalog views such as:</w:t>
       </w:r>
     </w:p>
     <w:p>
@@ -1497,14 +1356,12 @@
           <w:lang w:val="en-US"/>
         </w:rPr>
       </w:pPr>
-      <w:proofErr w:type="spellStart"/>
       <w:r>
         <w:rPr>
           <w:lang w:val="en-US"/>
         </w:rPr>
         <w:t>sys.all_columns</w:t>
       </w:r>
-      <w:proofErr w:type="spellEnd"/>
     </w:p>
     <w:p>
       <w:pPr>
@@ -1514,14 +1371,12 @@
           <w:lang w:val="en-US"/>
         </w:rPr>
       </w:pPr>
-      <w:proofErr w:type="spellStart"/>
       <w:r>
         <w:rPr>
           <w:lang w:val="en-US"/>
         </w:rPr>
         <w:t>sys.all_objects</w:t>
       </w:r>
-      <w:proofErr w:type="spellEnd"/>
     </w:p>
     <w:p>
       <w:pPr>
@@ -1531,14 +1386,12 @@
           <w:lang w:val="en-US"/>
         </w:rPr>
       </w:pPr>
-      <w:proofErr w:type="spellStart"/>
       <w:r>
         <w:rPr>
           <w:lang w:val="en-US"/>
         </w:rPr>
         <w:t>sys.all_parameters</w:t>
       </w:r>
-      <w:proofErr w:type="spellEnd"/>
     </w:p>
     <w:p>
       <w:pPr>
@@ -1548,14 +1401,12 @@
           <w:lang w:val="en-US"/>
         </w:rPr>
       </w:pPr>
-      <w:proofErr w:type="spellStart"/>
       <w:r>
         <w:rPr>
           <w:lang w:val="en-US"/>
         </w:rPr>
         <w:t>sys.all_sql_modules</w:t>
       </w:r>
-      <w:proofErr w:type="spellEnd"/>
     </w:p>
     <w:p>
       <w:pPr>
@@ -1565,14 +1416,12 @@
           <w:lang w:val="en-US"/>
         </w:rPr>
       </w:pPr>
-      <w:proofErr w:type="spellStart"/>
       <w:r>
         <w:rPr>
           <w:lang w:val="en-US"/>
         </w:rPr>
         <w:t>sys.all_views</w:t>
       </w:r>
-      <w:proofErr w:type="spellEnd"/>
     </w:p>
     <w:p>
       <w:pPr>
@@ -1582,38 +1431,29 @@
           <w:lang w:val="en-US"/>
         </w:rPr>
       </w:pPr>
-      <w:proofErr w:type="spellStart"/>
       <w:r>
         <w:rPr>
           <w:lang w:val="en-US"/>
         </w:rPr>
         <w:t>sys.allocation_units</w:t>
       </w:r>
-      <w:proofErr w:type="spellEnd"/>
     </w:p>
     <w:p>
       <w:pPr>
         <w:pStyle w:val="a3"/>
         <w:ind w:left="1800"/>
       </w:pPr>
-      <w:proofErr w:type="spellStart"/>
       <w:r>
         <w:t>sys.assemblies</w:t>
       </w:r>
-      <w:proofErr w:type="spellEnd"/>
     </w:p>
     <w:p>
       <w:pPr>
         <w:pStyle w:val="a3"/>
         <w:ind w:left="1800"/>
       </w:pPr>
-      <w:proofErr w:type="spellStart"/>
-      <w:r>
-        <w:t>etc</w:t>
-      </w:r>
-      <w:proofErr w:type="spellEnd"/>
-      <w:r>
-        <w:t>.</w:t>
+      <w:r>
+        <w:t>etc.</w:t>
       </w:r>
     </w:p>
     <w:p>
@@ -1836,45 +1676,8 @@
       <w:r>
         <w:br/>
       </w:r>
-      <w:proofErr w:type="spellStart"/>
-      <w:r>
-        <w:t>Server</w:t>
-      </w:r>
-      <w:proofErr w:type="spellEnd"/>
-      <w:r>
-        <w:t>=</w:t>
-      </w:r>
-      <w:proofErr w:type="spellStart"/>
-      <w:r>
-        <w:t>DESKTOP-CBOTULA;Database</w:t>
-      </w:r>
-      <w:proofErr w:type="spellEnd"/>
-      <w:r>
-        <w:t>=</w:t>
-      </w:r>
-      <w:proofErr w:type="spellStart"/>
-      <w:r>
-        <w:t>bookshop.com;User</w:t>
-      </w:r>
-      <w:proofErr w:type="spellEnd"/>
-      <w:r>
-        <w:t xml:space="preserve"> </w:t>
-      </w:r>
-      <w:proofErr w:type="spellStart"/>
-      <w:r>
-        <w:t>Id</w:t>
-      </w:r>
-      <w:proofErr w:type="spellEnd"/>
-      <w:r>
-        <w:t>=</w:t>
-      </w:r>
-      <w:proofErr w:type="spellStart"/>
-      <w:r>
-        <w:t>bookshop.com;Password</w:t>
-      </w:r>
-      <w:proofErr w:type="spellEnd"/>
-      <w:r>
-        <w:t>={0BA77AF7-8FEA-48FB-9FD3-9886D343DAAE};</w:t>
+      <w:r>
+        <w:t>Server=DESKTOP-CBOTULA;Database=bookshop.com;User Id=bookshop.com;Password={0BA77AF7-8FEA-48FB-9FD3-9886D343DAAE};</w:t>
       </w:r>
     </w:p>
     <w:p>
@@ -1898,13 +1701,8 @@
         <w:pStyle w:val="2"/>
       </w:pPr>
       <w:r>
-        <w:t xml:space="preserve">Заселение </w:t>
-      </w:r>
-      <w:proofErr w:type="spellStart"/>
-      <w:r>
-        <w:t>бд</w:t>
-      </w:r>
-      <w:proofErr w:type="spellEnd"/>
+        <w:t>Заселение бд</w:t>
+      </w:r>
     </w:p>
     <w:p>
       <w:hyperlink r:id="rId20" w:history="1">
@@ -1925,17 +1723,21 @@
           <w:t>https://github.com/HeikeMyer/OnlineBookstore/commit/8214d9ca96680ca653670ce2d77b64adabda1d45</w:t>
         </w:r>
       </w:hyperlink>
-      <w:bookmarkStart w:id="0" w:name="_GoBack"/>
-      <w:bookmarkEnd w:id="0"/>
     </w:p>
     <w:p>
       <w:pPr>
         <w:pStyle w:val="2"/>
+        <w:rPr>
+          <w:lang w:val="en-US"/>
+        </w:rPr>
       </w:pPr>
       <w:r>
         <w:t>Создание</w:t>
       </w:r>
       <w:r>
+        <w:rPr>
+          <w:lang w:val="en-US"/>
+        </w:rPr>
         <w:t xml:space="preserve"> </w:t>
       </w:r>
       <w:r>
@@ -1961,40 +1763,50 @@
         <w:rPr>
           <w:lang w:val="en-US"/>
         </w:rPr>
-        <w:t xml:space="preserve">dotnet </w:t>
-      </w:r>
-      <w:proofErr w:type="spellStart"/>
-      <w:r>
-        <w:rPr>
-          <w:lang w:val="en-US"/>
-        </w:rPr>
-        <w:t>ef</w:t>
-      </w:r>
-      <w:proofErr w:type="spellEnd"/>
+        <w:t xml:space="preserve">dotnet ef </w:t>
+      </w:r>
+    </w:p>
+    <w:p>
+      <w:pPr>
+        <w:rPr>
+          <w:lang w:val="en-US"/>
+        </w:rPr>
+      </w:pPr>
+      <w:r>
+        <w:t>Например</w:t>
+      </w:r>
+      <w:r>
+        <w:rPr>
+          <w:lang w:val="en-US"/>
+        </w:rPr>
+        <w:t xml:space="preserve">, </w:t>
+      </w:r>
+      <w:r>
+        <w:t>в</w:t>
+      </w:r>
       <w:r>
         <w:rPr>
           <w:lang w:val="en-US"/>
         </w:rPr>
         <w:t xml:space="preserve"> </w:t>
       </w:r>
-    </w:p>
-    <w:p>
-      <w:pPr>
-        <w:rPr>
-          <w:lang w:val="en-US"/>
-        </w:rPr>
-      </w:pPr>
-      <w:r>
-        <w:t>Например</w:t>
-      </w:r>
-      <w:r>
-        <w:rPr>
-          <w:lang w:val="en-US"/>
-        </w:rPr>
-        <w:t xml:space="preserve">, </w:t>
-      </w:r>
-      <w:r>
-        <w:t>в</w:t>
+      <w:r>
+        <w:rPr>
+          <w:lang w:val="en-US"/>
+        </w:rPr>
+        <w:t>Package Manager Console</w:t>
+      </w:r>
+      <w:r>
+        <w:rPr>
+          <w:lang w:val="en-US"/>
+        </w:rPr>
+        <w:br/>
+      </w:r>
+      <w:r>
+        <w:rPr>
+          <w:lang w:val="en-US"/>
+        </w:rPr>
+        <w:t>dotnet tool install --global dotnet-ef</w:t>
       </w:r>
       <w:r>
         <w:rPr>
@@ -2006,42 +1818,15 @@
         <w:rPr>
           <w:lang w:val="en-US"/>
         </w:rPr>
-        <w:t>Package Manager Console</w:t>
-      </w:r>
-      <w:r>
-        <w:rPr>
-          <w:lang w:val="en-US"/>
-        </w:rPr>
-        <w:br/>
-      </w:r>
-      <w:r>
-        <w:rPr>
-          <w:lang w:val="en-US"/>
-        </w:rPr>
-        <w:t>dotnet tool install --global dotnet-</w:t>
-      </w:r>
-      <w:proofErr w:type="spellStart"/>
-      <w:r>
-        <w:rPr>
-          <w:lang w:val="en-US"/>
-        </w:rPr>
-        <w:t>ef</w:t>
-      </w:r>
-      <w:proofErr w:type="spellEnd"/>
-      <w:r>
-        <w:rPr>
-          <w:lang w:val="en-US"/>
-        </w:rPr>
-        <w:t xml:space="preserve"> </w:t>
-      </w:r>
-      <w:r>
-        <w:rPr>
-          <w:lang w:val="en-US"/>
-        </w:rPr>
         <w:t>--version 3.0.0</w:t>
       </w:r>
     </w:p>
     <w:p>
+      <w:pPr>
+        <w:rPr>
+          <w:lang w:val="en-US"/>
+        </w:rPr>
+      </w:pPr>
       <w:hyperlink r:id="rId22" w:history="1">
         <w:r>
           <w:rPr>
@@ -2053,10 +1838,16 @@
       </w:hyperlink>
     </w:p>
     <w:p>
+      <w:pPr>
+        <w:rPr>
+          <w:lang w:val="en-US"/>
+        </w:rPr>
+      </w:pPr>
       <w:hyperlink r:id="rId23" w:history="1">
         <w:r>
           <w:rPr>
             <w:rStyle w:val="a4"/>
+            <w:lang w:val="en-US"/>
           </w:rPr>
           <w:t>https://github.com/aspnet/EntityFrameworkCore/issues/15448</w:t>
         </w:r>
@@ -2525,11 +2316,6 @@
       </w:hyperlink>
     </w:p>
     <w:p>
-      <w:pPr>
-        <w:rPr>
-          <w:lang w:val="en-US"/>
-        </w:rPr>
-      </w:pPr>
       <w:r>
         <w:t xml:space="preserve">Добавим </w:t>
       </w:r>
@@ -2546,60 +2332,46 @@
         <w:t>пакеты</w:t>
       </w:r>
       <w:r>
-        <w:rPr>
-          <w:lang w:val="en-US"/>
-        </w:rPr>
         <w:t xml:space="preserve"> (3.0.0)</w:t>
       </w:r>
     </w:p>
     <w:p>
-      <w:proofErr w:type="spellStart"/>
       <w:r>
         <w:t>Microsoft.EntityFrameworkCore</w:t>
       </w:r>
-      <w:proofErr w:type="spellEnd"/>
-    </w:p>
-    <w:p>
-      <w:proofErr w:type="spellStart"/>
-      <w:r>
-        <w:t>Microsoft.EntityFrameworkCore</w:t>
-      </w:r>
-      <w:proofErr w:type="spellEnd"/>
+    </w:p>
+    <w:p>
+      <w:r>
+        <w:t>Microsoft.EntityFrameworkCore.</w:t>
+      </w:r>
+      <w:r>
+        <w:rPr>
+          <w:lang w:val="en-US"/>
+        </w:rPr>
+        <w:t>SqlServer</w:t>
+      </w:r>
+    </w:p>
+    <w:p>
+      <w:pPr>
+        <w:rPr>
+          <w:lang w:val="en-US"/>
+        </w:rPr>
+      </w:pPr>
+      <w:r>
+        <w:rPr>
+          <w:lang w:val="en-US"/>
+        </w:rPr>
+        <w:t>Microsoft</w:t>
+      </w:r>
       <w:r>
         <w:t>.</w:t>
       </w:r>
-      <w:proofErr w:type="spellStart"/>
-      <w:r>
-        <w:rPr>
-          <w:lang w:val="en-US"/>
-        </w:rPr>
-        <w:t>SqlServer</w:t>
-      </w:r>
-      <w:proofErr w:type="spellEnd"/>
-    </w:p>
-    <w:p>
-      <w:pPr>
-        <w:rPr>
-          <w:lang w:val="en-US"/>
-        </w:rPr>
-      </w:pPr>
-      <w:r>
-        <w:rPr>
-          <w:lang w:val="en-US"/>
-        </w:rPr>
-        <w:t>Microsoft</w:t>
-      </w:r>
-      <w:r>
-        <w:t>.</w:t>
-      </w:r>
-      <w:proofErr w:type="spellStart"/>
       <w:r>
         <w:rPr>
           <w:lang w:val="en-US"/>
         </w:rPr>
         <w:t>EntityFrameworkCore</w:t>
       </w:r>
-      <w:proofErr w:type="spellEnd"/>
       <w:r>
         <w:t>.</w:t>
       </w:r>
@@ -2672,15 +2444,7 @@
     </w:p>
     <w:p>
       <w:r>
-        <w:t xml:space="preserve">По существующей базе данных </w:t>
-      </w:r>
-      <w:proofErr w:type="spellStart"/>
-      <w:r>
-        <w:t>сгенерим</w:t>
-      </w:r>
-      <w:proofErr w:type="spellEnd"/>
-      <w:r>
-        <w:t xml:space="preserve"> классы</w:t>
+        <w:t>По существующей базе данных сгенерим классы</w:t>
       </w:r>
       <w:r>
         <w:t xml:space="preserve"> сущностей</w:t>
@@ -2695,7 +2459,6 @@
           <w:szCs w:val="19"/>
         </w:rPr>
       </w:pPr>
-      <w:proofErr w:type="spellStart"/>
       <w:r>
         <w:rPr>
           <w:rFonts w:ascii="Consolas" w:hAnsi="Consolas" w:cs="Consolas"/>
@@ -2703,19 +2466,18 @@
           <w:sz w:val="19"/>
           <w:szCs w:val="19"/>
         </w:rPr>
-        <w:t>dotnet</w:t>
-      </w:r>
-      <w:proofErr w:type="spellEnd"/>
+        <w:t>dotnet ef dbcontext scaffold "Server=DESKTOP-CBOTULA;Database=bookshop.com;User Id=bookshop.com;Password={0BA77AF7-8FEA-48FB-9FD3-9886D343DAAE};" Microsoft.EntityFrameworkCore.SqlServer -o Entit</w:t>
+      </w:r>
       <w:r>
         <w:rPr>
           <w:rFonts w:ascii="Consolas" w:hAnsi="Consolas" w:cs="Consolas"/>
           <w:color w:val="000000"/>
           <w:sz w:val="19"/>
           <w:szCs w:val="19"/>
-        </w:rPr>
-        <w:t xml:space="preserve"> </w:t>
-      </w:r>
-      <w:proofErr w:type="spellStart"/>
+          <w:lang w:val="en-US"/>
+        </w:rPr>
+        <w:t>ies</w:t>
+      </w:r>
       <w:r>
         <w:rPr>
           <w:rFonts w:ascii="Consolas" w:hAnsi="Consolas" w:cs="Consolas"/>
@@ -2723,208 +2485,27 @@
           <w:sz w:val="19"/>
           <w:szCs w:val="19"/>
         </w:rPr>
-        <w:t>ef</w:t>
-      </w:r>
-      <w:proofErr w:type="spellEnd"/>
-      <w:r>
+        <w:t xml:space="preserve"> -c EntityContext -p business.entity</w:t>
+      </w:r>
+    </w:p>
+    <w:p>
+      <w:pPr>
         <w:rPr>
           <w:rFonts w:ascii="Consolas" w:hAnsi="Consolas" w:cs="Consolas"/>
           <w:color w:val="000000"/>
           <w:sz w:val="19"/>
           <w:szCs w:val="19"/>
         </w:rPr>
-        <w:t xml:space="preserve"> </w:t>
-      </w:r>
-      <w:proofErr w:type="spellStart"/>
-      <w:r>
-        <w:rPr>
-          <w:rFonts w:ascii="Consolas" w:hAnsi="Consolas" w:cs="Consolas"/>
-          <w:color w:val="000000"/>
-          <w:sz w:val="19"/>
-          <w:szCs w:val="19"/>
-        </w:rPr>
-        <w:t>dbcontext</w:t>
-      </w:r>
-      <w:proofErr w:type="spellEnd"/>
-      <w:r>
-        <w:rPr>
-          <w:rFonts w:ascii="Consolas" w:hAnsi="Consolas" w:cs="Consolas"/>
-          <w:color w:val="000000"/>
-          <w:sz w:val="19"/>
-          <w:szCs w:val="19"/>
-        </w:rPr>
-        <w:t xml:space="preserve"> </w:t>
-      </w:r>
-      <w:proofErr w:type="spellStart"/>
-      <w:r>
-        <w:rPr>
-          <w:rFonts w:ascii="Consolas" w:hAnsi="Consolas" w:cs="Consolas"/>
-          <w:color w:val="000000"/>
-          <w:sz w:val="19"/>
-          <w:szCs w:val="19"/>
-        </w:rPr>
-        <w:t>scaffold</w:t>
-      </w:r>
-      <w:proofErr w:type="spellEnd"/>
-      <w:r>
-        <w:rPr>
-          <w:rFonts w:ascii="Consolas" w:hAnsi="Consolas" w:cs="Consolas"/>
-          <w:color w:val="000000"/>
-          <w:sz w:val="19"/>
-          <w:szCs w:val="19"/>
-        </w:rPr>
-        <w:t xml:space="preserve"> "</w:t>
-      </w:r>
-      <w:proofErr w:type="spellStart"/>
-      <w:r>
-        <w:rPr>
-          <w:rFonts w:ascii="Consolas" w:hAnsi="Consolas" w:cs="Consolas"/>
-          <w:color w:val="000000"/>
-          <w:sz w:val="19"/>
-          <w:szCs w:val="19"/>
-        </w:rPr>
-        <w:t>Server</w:t>
-      </w:r>
-      <w:proofErr w:type="spellEnd"/>
-      <w:r>
-        <w:rPr>
-          <w:rFonts w:ascii="Consolas" w:hAnsi="Consolas" w:cs="Consolas"/>
-          <w:color w:val="000000"/>
-          <w:sz w:val="19"/>
-          <w:szCs w:val="19"/>
-        </w:rPr>
-        <w:t>=</w:t>
-      </w:r>
-      <w:proofErr w:type="spellStart"/>
-      <w:r>
-        <w:rPr>
-          <w:rFonts w:ascii="Consolas" w:hAnsi="Consolas" w:cs="Consolas"/>
-          <w:color w:val="000000"/>
-          <w:sz w:val="19"/>
-          <w:szCs w:val="19"/>
-        </w:rPr>
-        <w:t>DESKTOP-CBOTULA;Database</w:t>
-      </w:r>
-      <w:proofErr w:type="spellEnd"/>
-      <w:r>
-        <w:rPr>
-          <w:rFonts w:ascii="Consolas" w:hAnsi="Consolas" w:cs="Consolas"/>
-          <w:color w:val="000000"/>
-          <w:sz w:val="19"/>
-          <w:szCs w:val="19"/>
-        </w:rPr>
-        <w:t>=</w:t>
-      </w:r>
-      <w:proofErr w:type="spellStart"/>
-      <w:r>
-        <w:rPr>
-          <w:rFonts w:ascii="Consolas" w:hAnsi="Consolas" w:cs="Consolas"/>
-          <w:color w:val="000000"/>
-          <w:sz w:val="19"/>
-          <w:szCs w:val="19"/>
-        </w:rPr>
-        <w:t>bookshop.com;User</w:t>
-      </w:r>
-      <w:proofErr w:type="spellEnd"/>
-      <w:r>
-        <w:rPr>
-          <w:rFonts w:ascii="Consolas" w:hAnsi="Consolas" w:cs="Consolas"/>
-          <w:color w:val="000000"/>
-          <w:sz w:val="19"/>
-          <w:szCs w:val="19"/>
-        </w:rPr>
-        <w:t xml:space="preserve"> Id=bookshop.com;Password={0BA77AF7-8FEA-48FB-9FD3-9886D343DAAE};" </w:t>
-      </w:r>
-      <w:proofErr w:type="spellStart"/>
-      <w:r>
-        <w:rPr>
-          <w:rFonts w:ascii="Consolas" w:hAnsi="Consolas" w:cs="Consolas"/>
-          <w:color w:val="000000"/>
-          <w:sz w:val="19"/>
-          <w:szCs w:val="19"/>
-        </w:rPr>
-        <w:t>Microsoft.EntityFrameworkCore.SqlServer</w:t>
-      </w:r>
-      <w:proofErr w:type="spellEnd"/>
-      <w:r>
-        <w:rPr>
-          <w:rFonts w:ascii="Consolas" w:hAnsi="Consolas" w:cs="Consolas"/>
-          <w:color w:val="000000"/>
-          <w:sz w:val="19"/>
-          <w:szCs w:val="19"/>
-        </w:rPr>
-        <w:t xml:space="preserve"> -o </w:t>
-      </w:r>
-      <w:proofErr w:type="spellStart"/>
-      <w:r>
-        <w:rPr>
-          <w:rFonts w:ascii="Consolas" w:hAnsi="Consolas" w:cs="Consolas"/>
-          <w:color w:val="000000"/>
-          <w:sz w:val="19"/>
-          <w:szCs w:val="19"/>
-        </w:rPr>
-        <w:t>Entity</w:t>
-      </w:r>
-      <w:proofErr w:type="spellEnd"/>
-      <w:r>
-        <w:rPr>
-          <w:rFonts w:ascii="Consolas" w:hAnsi="Consolas" w:cs="Consolas"/>
-          <w:color w:val="000000"/>
-          <w:sz w:val="19"/>
-          <w:szCs w:val="19"/>
-        </w:rPr>
-        <w:t xml:space="preserve"> -c </w:t>
-      </w:r>
-      <w:proofErr w:type="spellStart"/>
-      <w:r>
-        <w:rPr>
-          <w:rFonts w:ascii="Consolas" w:hAnsi="Consolas" w:cs="Consolas"/>
-          <w:color w:val="000000"/>
-          <w:sz w:val="19"/>
-          <w:szCs w:val="19"/>
-        </w:rPr>
-        <w:t>EntityContext</w:t>
-      </w:r>
-      <w:proofErr w:type="spellEnd"/>
-      <w:r>
-        <w:rPr>
-          <w:rFonts w:ascii="Consolas" w:hAnsi="Consolas" w:cs="Consolas"/>
-          <w:color w:val="000000"/>
-          <w:sz w:val="19"/>
-          <w:szCs w:val="19"/>
-        </w:rPr>
-        <w:t xml:space="preserve"> -p </w:t>
-      </w:r>
-      <w:proofErr w:type="spellStart"/>
-      <w:r>
-        <w:rPr>
-          <w:rFonts w:ascii="Consolas" w:hAnsi="Consolas" w:cs="Consolas"/>
-          <w:color w:val="000000"/>
-          <w:sz w:val="19"/>
-          <w:szCs w:val="19"/>
-        </w:rPr>
-        <w:t>business.entity</w:t>
-      </w:r>
-      <w:proofErr w:type="spellEnd"/>
-    </w:p>
-    <w:p>
-      <w:pPr>
-        <w:rPr>
-          <w:rFonts w:ascii="Consolas" w:hAnsi="Consolas" w:cs="Consolas"/>
-          <w:color w:val="000000"/>
-          <w:sz w:val="19"/>
-          <w:szCs w:val="19"/>
-        </w:rPr>
       </w:pPr>
       <w:r>
         <w:rPr>
           <w:noProof/>
         </w:rPr>
         <w:drawing>
-          <wp:inline distT="0" distB="0" distL="0" distR="0" wp14:anchorId="43B6633B" wp14:editId="35A04BAF">
-            <wp:extent cx="5940425" cy="541020"/>
-            <wp:effectExtent l="0" t="0" r="3175" b="0"/>
-            <wp:docPr id="19" name="Рисунок 19"/>
+          <wp:inline distT="0" distB="0" distL="0" distR="0" wp14:anchorId="6BB4FA05" wp14:editId="7200AEE7">
+            <wp:extent cx="5940425" cy="358140"/>
+            <wp:effectExtent l="0" t="0" r="3175" b="3810"/>
+            <wp:docPr id="21" name="Рисунок 21"/>
             <wp:cNvGraphicFramePr>
               <a:graphicFrameLocks xmlns:a="http://schemas.openxmlformats.org/drawingml/2006/main" noChangeAspect="1"/>
             </wp:cNvGraphicFramePr>
@@ -2932,7 +2513,7 @@
               <a:graphicData uri="http://schemas.openxmlformats.org/drawingml/2006/picture">
                 <pic:pic xmlns:pic="http://schemas.openxmlformats.org/drawingml/2006/picture">
                   <pic:nvPicPr>
-                    <pic:cNvPr id="0" name="Picture 5"/>
+                    <pic:cNvPr id="0" name="Picture 1"/>
                     <pic:cNvPicPr>
                       <a:picLocks noChangeAspect="1" noChangeArrowheads="1"/>
                     </pic:cNvPicPr>
@@ -2953,7 +2534,7 @@
                   <pic:spPr bwMode="auto">
                     <a:xfrm>
                       <a:off x="0" y="0"/>
-                      <a:ext cx="5940425" cy="541020"/>
+                      <a:ext cx="5940425" cy="358140"/>
                     </a:xfrm>
                     <a:prstGeom prst="rect">
                       <a:avLst/>
@@ -3004,10 +2585,10 @@
         </w:rPr>
         <w:lastRenderedPageBreak/>
         <w:drawing>
-          <wp:inline distT="0" distB="0" distL="0" distR="0" wp14:anchorId="1818F976" wp14:editId="3D352095">
-            <wp:extent cx="2705100" cy="2887980"/>
+          <wp:inline distT="0" distB="0" distL="0" distR="0" wp14:anchorId="0706AE69" wp14:editId="140E6E56">
+            <wp:extent cx="1950720" cy="2278380"/>
             <wp:effectExtent l="0" t="0" r="0" b="7620"/>
-            <wp:docPr id="20" name="Рисунок 20"/>
+            <wp:docPr id="22" name="Рисунок 22"/>
             <wp:cNvGraphicFramePr>
               <a:graphicFrameLocks xmlns:a="http://schemas.openxmlformats.org/drawingml/2006/main" noChangeAspect="1"/>
             </wp:cNvGraphicFramePr>
@@ -3015,7 +2596,7 @@
               <a:graphicData uri="http://schemas.openxmlformats.org/drawingml/2006/picture">
                 <pic:pic xmlns:pic="http://schemas.openxmlformats.org/drawingml/2006/picture">
                   <pic:nvPicPr>
-                    <pic:cNvPr id="0" name="Picture 7"/>
+                    <pic:cNvPr id="0" name="Picture 3"/>
                     <pic:cNvPicPr>
                       <a:picLocks noChangeAspect="1" noChangeArrowheads="1"/>
                     </pic:cNvPicPr>
@@ -3036,7 +2617,7 @@
                   <pic:spPr bwMode="auto">
                     <a:xfrm>
                       <a:off x="0" y="0"/>
-                      <a:ext cx="2705100" cy="2887980"/>
+                      <a:ext cx="1950720" cy="2278380"/>
                     </a:xfrm>
                     <a:prstGeom prst="rect">
                       <a:avLst/>
@@ -3052,6 +2633,8 @@
           </wp:inline>
         </w:drawing>
       </w:r>
+      <w:bookmarkStart w:id="0" w:name="_GoBack"/>
+      <w:bookmarkEnd w:id="0"/>
     </w:p>
     <w:p/>
     <w:sectPr>

</xml_diff>